<commit_message>
Lendo em OCr e traduzindo
</commit_message>
<xml_diff>
--- a/Doc/Referências.docx
+++ b/Doc/Referências.docx
@@ -19,10 +19,7 @@
         <w:pStyle w:val="style0"/>
       </w:pPr>
       <w:r>
-        <w:rPr>
-          <w:b/>
-          <w:bCs/>
-        </w:rPr>
+        <w:rPr/>
       </w:r>
     </w:p>
     <w:p>
@@ -41,6 +38,7 @@
         <w:r>
           <w:rPr>
             <w:rStyle w:val="style15"/>
+            <w:rStyle w:val="style15"/>
           </w:rPr>
           <w:t>http://www.mobiltec.com.br/blog/index.php/tutorial-desenvolvimento-android-passo-a-passo/</w:t>
         </w:r>
@@ -62,6 +60,7 @@
         <w:r>
           <w:rPr>
             <w:rStyle w:val="style15"/>
+            <w:rStyle w:val="style15"/>
           </w:rPr>
           <w:t>http://www.vogella.com/tutorials/Android/article.html</w:t>
         </w:r>
@@ -79,9 +78,10 @@
         <w:rPr/>
         <w:t xml:space="preserve">Tutorial de Tesseract para Android: </w:t>
       </w:r>
-      <w:hyperlink r:id="rId4">
+      <w:hyperlink r:id="rId5">
         <w:r>
           <w:rPr>
+            <w:rStyle w:val="style15"/>
             <w:rStyle w:val="style15"/>
           </w:rPr>
           <w:t>http://gaut.am/making-an-ocr-android-app-using-tesseract/</w:t>
@@ -91,8 +91,34 @@
     <w:p>
       <w:pPr>
         <w:pStyle w:val="style0"/>
-      </w:pPr>
-      <w:hyperlink r:id="rId5">
+        <w:numPr>
+          <w:ilvl w:val="0"/>
+          <w:numId w:val="1"/>
+        </w:numPr>
+      </w:pPr>
+      <w:r>
+        <w:rPr>
+          <w:rStyle w:val="style15"/>
+          <w:u w:val="none"/>
+        </w:rPr>
+        <w:t xml:space="preserve">Google Translate API não oficial - </w:t>
+      </w:r>
+      <w:hyperlink r:id="rId6">
+        <w:r>
+          <w:rPr>
+            <w:rStyle w:val="style15"/>
+            <w:rStyle w:val="style15"/>
+            <w:u w:val="none"/>
+          </w:rPr>
+          <w:t>http://code.google.com/p/java-google-translate-text-to-speech/</w:t>
+        </w:r>
+      </w:hyperlink>
+    </w:p>
+    <w:p>
+      <w:pPr>
+        <w:pStyle w:val="style0"/>
+      </w:pPr>
+      <w:hyperlink r:id="rId7">
         <w:r>
           <w:rPr/>
         </w:r>
@@ -121,6 +147,7 @@
       <w:pgNumType w:fmt="decimal"/>
       <w:formProt w:val="false"/>
       <w:textDirection w:val="lrTb"/>
+      <w:docGrid w:charSpace="0" w:linePitch="240" w:type="default"/>
     </w:sectPr>
   </w:body>
 </w:document>
@@ -140,7 +167,6 @@
         </w:tabs>
         <w:ind w:hanging="360" w:left="720"/>
       </w:pPr>
-      <w:rPr/>
     </w:lvl>
     <w:lvl w:ilvl="1">
       <w:start w:val="1"/>
@@ -153,7 +179,6 @@
         </w:tabs>
         <w:ind w:hanging="360" w:left="1080"/>
       </w:pPr>
-      <w:rPr/>
     </w:lvl>
     <w:lvl w:ilvl="2">
       <w:start w:val="1"/>
@@ -166,7 +191,6 @@
         </w:tabs>
         <w:ind w:hanging="360" w:left="1440"/>
       </w:pPr>
-      <w:rPr/>
     </w:lvl>
     <w:lvl w:ilvl="3">
       <w:start w:val="1"/>
@@ -179,7 +203,6 @@
         </w:tabs>
         <w:ind w:hanging="360" w:left="1800"/>
       </w:pPr>
-      <w:rPr/>
     </w:lvl>
     <w:lvl w:ilvl="4">
       <w:start w:val="1"/>
@@ -192,7 +215,6 @@
         </w:tabs>
         <w:ind w:hanging="360" w:left="2160"/>
       </w:pPr>
-      <w:rPr/>
     </w:lvl>
     <w:lvl w:ilvl="5">
       <w:start w:val="1"/>
@@ -205,7 +227,6 @@
         </w:tabs>
         <w:ind w:hanging="360" w:left="2520"/>
       </w:pPr>
-      <w:rPr/>
     </w:lvl>
     <w:lvl w:ilvl="6">
       <w:start w:val="1"/>
@@ -218,7 +239,6 @@
         </w:tabs>
         <w:ind w:hanging="360" w:left="2880"/>
       </w:pPr>
-      <w:rPr/>
     </w:lvl>
     <w:lvl w:ilvl="7">
       <w:start w:val="1"/>
@@ -231,7 +251,6 @@
         </w:tabs>
         <w:ind w:hanging="360" w:left="3240"/>
       </w:pPr>
-      <w:rPr/>
     </w:lvl>
     <w:lvl w:ilvl="8">
       <w:start w:val="1"/>
@@ -244,7 +263,6 @@
         </w:tabs>
         <w:ind w:hanging="360" w:left="3600"/>
       </w:pPr>
-      <w:rPr/>
     </w:lvl>
   </w:abstractNum>
   <w:abstractNum w:abstractNumId="2">
@@ -389,7 +407,7 @@
     </w:pPr>
     <w:rPr>
       <w:rFonts w:ascii="Liberation Serif" w:cs="FreeSans" w:eastAsia="Droid Sans" w:hAnsi="Liberation Serif"/>
-      <w:color w:val="auto"/>
+      <w:color w:val="00000A"/>
       <w:sz w:val="24"/>
       <w:szCs w:val="24"/>
       <w:lang w:bidi="hi-IN" w:eastAsia="zh-CN" w:val="pt-BR"/>
@@ -404,15 +422,10 @@
       <w:lang w:bidi="en-US" w:eastAsia="en-US" w:val="en-US"/>
     </w:rPr>
   </w:style>
-  <w:style w:styleId="style16" w:type="character">
-    <w:name w:val="Numbering Symbols"/>
-    <w:next w:val="style16"/>
-    <w:rPr/>
-  </w:style>
-  <w:style w:styleId="style17" w:type="paragraph">
+  <w:style w:styleId="style16" w:type="paragraph">
     <w:name w:val="Heading"/>
     <w:basedOn w:val="style0"/>
-    <w:next w:val="style18"/>
+    <w:next w:val="style17"/>
     <w:pPr>
       <w:keepNext/>
       <w:spacing w:after="120" w:before="240"/>
@@ -423,28 +436,28 @@
       <w:szCs w:val="28"/>
     </w:rPr>
   </w:style>
-  <w:style w:styleId="style18" w:type="paragraph">
+  <w:style w:styleId="style17" w:type="paragraph">
     <w:name w:val="Text body"/>
     <w:basedOn w:val="style0"/>
-    <w:next w:val="style18"/>
+    <w:next w:val="style17"/>
     <w:pPr>
       <w:spacing w:after="120" w:before="0"/>
     </w:pPr>
     <w:rPr/>
   </w:style>
+  <w:style w:styleId="style18" w:type="paragraph">
+    <w:name w:val="List"/>
+    <w:basedOn w:val="style17"/>
+    <w:next w:val="style18"/>
+    <w:pPr/>
+    <w:rPr>
+      <w:rFonts w:cs="FreeSans"/>
+    </w:rPr>
+  </w:style>
   <w:style w:styleId="style19" w:type="paragraph">
-    <w:name w:val="List"/>
-    <w:basedOn w:val="style18"/>
-    <w:next w:val="style19"/>
-    <w:pPr/>
-    <w:rPr>
-      <w:rFonts w:cs="FreeSans"/>
-    </w:rPr>
-  </w:style>
-  <w:style w:styleId="style20" w:type="paragraph">
     <w:name w:val="Caption"/>
     <w:basedOn w:val="style0"/>
-    <w:next w:val="style20"/>
+    <w:next w:val="style19"/>
     <w:pPr>
       <w:suppressLineNumbers/>
       <w:spacing w:after="120" w:before="120"/>
@@ -457,10 +470,10 @@
       <w:szCs w:val="24"/>
     </w:rPr>
   </w:style>
-  <w:style w:styleId="style21" w:type="paragraph">
+  <w:style w:styleId="style20" w:type="paragraph">
     <w:name w:val="Index"/>
     <w:basedOn w:val="style0"/>
-    <w:next w:val="style21"/>
+    <w:next w:val="style20"/>
     <w:pPr>
       <w:suppressLineNumbers/>
     </w:pPr>

</xml_diff>

<commit_message>
Foco da câmera - SampleCamera Project
</commit_message>
<xml_diff>
--- a/Doc/Referências.docx
+++ b/Doc/Referências.docx
@@ -78,7 +78,7 @@
         <w:rPr/>
         <w:t xml:space="preserve">Tutorial de Tesseract para Android: </w:t>
       </w:r>
-      <w:hyperlink r:id="rId5">
+      <w:hyperlink r:id="rId4">
         <w:r>
           <w:rPr>
             <w:rStyle w:val="style15"/>
@@ -103,7 +103,8 @@
         </w:rPr>
         <w:t xml:space="preserve">Google Translate API não oficial - </w:t>
       </w:r>
-      <w:hyperlink r:id="rId6">
+      <w:hyperlink r:id="rId5">
+        <w:bookmarkStart w:id="0" w:name="__DdeLink__19_173292088"/>
         <w:r>
           <w:rPr>
             <w:rStyle w:val="style15"/>
@@ -118,7 +119,8 @@
       <w:pPr>
         <w:pStyle w:val="style0"/>
       </w:pPr>
-      <w:hyperlink r:id="rId7">
+      <w:hyperlink r:id="rId6">
+        <w:bookmarkEnd w:id="0"/>
         <w:r>
           <w:rPr/>
         </w:r>

</xml_diff>